<commit_message>
X- Impact and time slow static functions
</commit_message>
<xml_diff>
--- a/_Stuff/Playtest Plan.docx
+++ b/_Stuff/Playtest Plan.docx
@@ -11,8 +11,220 @@
           <w:szCs w:val="36"/>
           <w:u w:val="single"/>
         </w:rPr>
-        <w:t>Playtest Plan</w:t>
-      </w:r>
+        <w:t>Playtest Plan:</w:t>
+      </w:r>
+      <w:r>
+        <w:br/>
+      </w:r>
+    </w:p>
+    <w:p>
+      <w:pPr>
+        <w:pStyle w:val="ListParagraph"/>
+        <w:numPr>
+          <w:ilvl w:val="0"/>
+          <w:numId w:val="1"/>
+        </w:numPr>
+        <w:rPr>
+          <w:strike/>
+        </w:rPr>
+      </w:pPr>
+      <w:r>
+        <w:rPr>
+          <w:strike/>
+        </w:rPr>
+        <w:t>health display player/enemies,</w:t>
+      </w:r>
+    </w:p>
+    <w:p>
+      <w:pPr>
+        <w:pStyle w:val="ListParagraph"/>
+        <w:numPr>
+          <w:ilvl w:val="0"/>
+          <w:numId w:val="1"/>
+        </w:numPr>
+      </w:pPr>
+      <w:r>
+        <w:t>damage fx, flash, hit stop,</w:t>
+      </w:r>
+    </w:p>
+    <w:p>
+      <w:pPr>
+        <w:pStyle w:val="ListParagraph"/>
+        <w:numPr>
+          <w:ilvl w:val="0"/>
+          <w:numId w:val="1"/>
+        </w:numPr>
+      </w:pPr>
+      <w:r>
+        <w:t>basic death, restart level,</w:t>
+      </w:r>
+      <w:r>
+        <w:t xml:space="preserve"> </w:t>
+      </w:r>
+    </w:p>
+    <w:p>
+      <w:pPr>
+        <w:pStyle w:val="ListParagraph"/>
+        <w:numPr>
+          <w:ilvl w:val="0"/>
+          <w:numId w:val="1"/>
+        </w:numPr>
+      </w:pPr>
+      <w:r>
+        <w:t>camera fixes/lerps,</w:t>
+      </w:r>
+      <w:r>
+        <w:t xml:space="preserve"> </w:t>
+      </w:r>
+    </w:p>
+    <w:p>
+      <w:pPr>
+        <w:pStyle w:val="ListParagraph"/>
+        <w:numPr>
+          <w:ilvl w:val="0"/>
+          <w:numId w:val="1"/>
+        </w:numPr>
+      </w:pPr>
+      <w:r>
+        <w:t>Z &amp; Sorting order of everything</w:t>
+      </w:r>
+      <w:r>
+        <w:t>,</w:t>
+      </w:r>
+    </w:p>
+    <w:p>
+      <w:pPr>
+        <w:pStyle w:val="ListParagraph"/>
+        <w:numPr>
+          <w:ilvl w:val="0"/>
+          <w:numId w:val="1"/>
+        </w:numPr>
+      </w:pPr>
+      <w:r>
+        <w:t>player dodge/dash/sprint/blink mechanic,</w:t>
+      </w:r>
+    </w:p>
+    <w:p>
+      <w:pPr>
+        <w:pStyle w:val="ListParagraph"/>
+        <w:numPr>
+          <w:ilvl w:val="0"/>
+          <w:numId w:val="1"/>
+        </w:numPr>
+      </w:pPr>
+      <w:r>
+        <w:t xml:space="preserve">1 hardcoded room (no system needed), </w:t>
+      </w:r>
+    </w:p>
+    <w:p>
+      <w:pPr>
+        <w:pStyle w:val="ListParagraph"/>
+        <w:numPr>
+          <w:ilvl w:val="0"/>
+          <w:numId w:val="1"/>
+        </w:numPr>
+      </w:pPr>
+      <w:r>
+        <w:t xml:space="preserve">2 to 3 different weapons, </w:t>
+      </w:r>
+      <w:r>
+        <w:rPr>
+          <w:b/>
+          <w:bCs/>
+        </w:rPr>
+        <w:t>(2 done)</w:t>
+      </w:r>
+    </w:p>
+    <w:p>
+      <w:pPr>
+        <w:pStyle w:val="ListParagraph"/>
+        <w:numPr>
+          <w:ilvl w:val="0"/>
+          <w:numId w:val="1"/>
+        </w:numPr>
+      </w:pPr>
+      <w:r>
+        <w:t xml:space="preserve">2-3 enemy types, </w:t>
+      </w:r>
+      <w:r>
+        <w:rPr>
+          <w:b/>
+          <w:bCs/>
+        </w:rPr>
+        <w:t>(2 done)</w:t>
+      </w:r>
+      <w:r>
+        <w:t xml:space="preserve"> </w:t>
+      </w:r>
+    </w:p>
+    <w:p>
+      <w:pPr>
+        <w:pStyle w:val="ListParagraph"/>
+        <w:numPr>
+          <w:ilvl w:val="0"/>
+          <w:numId w:val="1"/>
+        </w:numPr>
+      </w:pPr>
+      <w:r>
+        <w:t>Tune up all visuals; animations, sprites, overall color tone, etc.</w:t>
+      </w:r>
+      <w:bookmarkStart w:id="0" w:name="_GoBack"/>
+      <w:bookmarkEnd w:id="0"/>
+    </w:p>
+    <w:p/>
+    <w:p>
+      <w:r>
+        <w:t>-Effect for three different weapons:</w:t>
+      </w:r>
+    </w:p>
+    <w:p>
+      <w:pPr>
+        <w:rPr>
+          <w:b/>
+          <w:bCs/>
+        </w:rPr>
+      </w:pPr>
+      <w:r>
+        <w:t xml:space="preserve">-ShortBroadSword: Short and thick Arc slash. </w:t>
+      </w:r>
+      <w:r>
+        <w:rPr>
+          <w:b/>
+          <w:bCs/>
+        </w:rPr>
+        <w:t>(done)</w:t>
+      </w:r>
+    </w:p>
+    <w:p>
+      <w:pPr>
+        <w:rPr>
+          <w:b/>
+          <w:bCs/>
+        </w:rPr>
+      </w:pPr>
+      <w:r>
+        <w:t xml:space="preserve">-SimpleSpear: Powerful arrow tip Stab in a straight line. </w:t>
+      </w:r>
+      <w:r>
+        <w:rPr>
+          <w:b/>
+          <w:bCs/>
+        </w:rPr>
+        <w:t>(done)</w:t>
+      </w:r>
+    </w:p>
+    <w:p>
+      <w:r>
+        <w:t xml:space="preserve">-HeavyHammer: From back to front with Circular Smash </w:t>
+      </w:r>
+      <w:r>
+        <w:t>effect.</w:t>
+      </w:r>
+      <w:r>
+        <w:br/>
+      </w:r>
+    </w:p>
+    <w:p>
       <w:r>
         <w:rPr>
           <w:b/>
@@ -21,239 +233,100 @@
           <w:szCs w:val="36"/>
           <w:u w:val="single"/>
         </w:rPr>
-        <w:t>:</w:t>
-      </w:r>
-      <w:r>
+        <w:t>In-Progress:</w:t>
+      </w:r>
+      <w:r>
+        <w:rPr>
+          <w:u w:val="single"/>
+        </w:rPr>
         <w:br/>
       </w:r>
     </w:p>
     <w:p>
-      <w:pPr>
-        <w:pStyle w:val="ListParagraph"/>
-        <w:numPr>
-          <w:ilvl w:val="0"/>
-          <w:numId w:val="1"/>
-        </w:numPr>
-        <w:rPr>
-          <w:strike/>
-        </w:rPr>
-      </w:pPr>
-      <w:r>
-        <w:rPr>
-          <w:strike/>
-        </w:rPr>
-        <w:t>health display player/enemies,</w:t>
-      </w:r>
-    </w:p>
-    <w:p>
-      <w:pPr>
-        <w:pStyle w:val="ListParagraph"/>
-        <w:numPr>
-          <w:ilvl w:val="0"/>
-          <w:numId w:val="1"/>
-        </w:numPr>
-      </w:pPr>
-      <w:r>
-        <w:t>damage fx, flash, hit stop,</w:t>
-      </w:r>
-    </w:p>
-    <w:p>
-      <w:pPr>
-        <w:pStyle w:val="ListParagraph"/>
-        <w:numPr>
-          <w:ilvl w:val="0"/>
-          <w:numId w:val="1"/>
-        </w:numPr>
-      </w:pPr>
-      <w:r>
-        <w:t>basic death, restart level,</w:t>
-      </w:r>
-      <w:r>
+      <w:r>
+        <w:t>-Fix player character run animation legs,</w:t>
+      </w:r>
+      <w:r>
+        <w:t xml:space="preserve"> darken back one, make look less wonky.</w:t>
+      </w:r>
+      <w:r>
+        <w:br/>
+      </w:r>
+      <w:r>
+        <w:br/>
+      </w:r>
+      <w:r>
+        <w:t xml:space="preserve">-Spear comments; </w:t>
+      </w:r>
+      <w:r>
+        <w:t xml:space="preserve">atkchain 1&amp;2 </w:t>
+      </w:r>
+      <w:r>
+        <w:t>projectile</w:t>
+      </w:r>
+      <w:r>
+        <w:t>s</w:t>
+      </w:r>
+      <w:r>
+        <w:t xml:space="preserve"> too big and goes too far for regular attacks, make similar to swirl atk</w:t>
+      </w:r>
+      <w:r>
+        <w:t>chain</w:t>
+      </w:r>
+      <w:r>
+        <w:t xml:space="preserve"> projectile size but less range.</w:t>
+      </w:r>
+    </w:p>
+    <w:p>
+      <w:r>
+        <w:t>- For aiming purposes, transforms should be set at similar points on the player and on enemies, ex: between the feet, or in the middle of its shadow.</w:t>
+      </w:r>
+    </w:p>
+    <w:p>
+      <w:r>
+        <w:t>- Attack collider (prefab) is matched with its attack effect (sprite). Some attacks with effects that change overtime will need multiple collider prefabs, list format just like the Sprites.</w:t>
+      </w:r>
+    </w:p>
+    <w:p>
+      <w:pPr>
+        <w:rPr>
+          <w:u w:val="single"/>
+        </w:rPr>
+      </w:pPr>
+      <w:r>
+        <w:t>-Right click specials functionality.</w:t>
+      </w:r>
+      <w:r>
+        <w:rPr>
+          <w:u w:val="single"/>
+        </w:rPr>
         <w:t xml:space="preserve"> </w:t>
       </w:r>
     </w:p>
     <w:p>
       <w:pPr>
-        <w:pStyle w:val="ListParagraph"/>
-        <w:numPr>
-          <w:ilvl w:val="0"/>
-          <w:numId w:val="1"/>
-        </w:numPr>
-      </w:pPr>
-      <w:r>
-        <w:t>camera fixes/lerps,</w:t>
-      </w:r>
-      <w:r>
-        <w:t xml:space="preserve"> </w:t>
-      </w:r>
-    </w:p>
-    <w:p>
-      <w:pPr>
-        <w:pStyle w:val="ListParagraph"/>
-        <w:numPr>
-          <w:ilvl w:val="0"/>
-          <w:numId w:val="1"/>
-        </w:numPr>
-      </w:pPr>
-      <w:r>
-        <w:t>player dodge/dash/sprint/blink mechanic,</w:t>
-      </w:r>
-    </w:p>
-    <w:p>
-      <w:pPr>
-        <w:pStyle w:val="ListParagraph"/>
-        <w:numPr>
-          <w:ilvl w:val="0"/>
-          <w:numId w:val="1"/>
-        </w:numPr>
-      </w:pPr>
-      <w:r>
-        <w:t xml:space="preserve">1 hardcoded room (no system needed), </w:t>
-      </w:r>
-    </w:p>
-    <w:p>
-      <w:pPr>
-        <w:pStyle w:val="ListParagraph"/>
-        <w:numPr>
-          <w:ilvl w:val="0"/>
-          <w:numId w:val="1"/>
-        </w:numPr>
-      </w:pPr>
-      <w:r>
-        <w:t>2 to 3 different weapons</w:t>
-      </w:r>
-      <w:r>
-        <w:t xml:space="preserve">, </w:t>
-      </w:r>
-      <w:r>
         <w:rPr>
           <w:b/>
           <w:bCs/>
-        </w:rPr>
-        <w:t>(2 done)</w:t>
-      </w:r>
-    </w:p>
-    <w:p>
-      <w:pPr>
-        <w:pStyle w:val="ListParagraph"/>
-        <w:numPr>
-          <w:ilvl w:val="0"/>
-          <w:numId w:val="1"/>
-        </w:numPr>
-      </w:pPr>
-      <w:r>
-        <w:t>2-3 enemy types</w:t>
-      </w:r>
-      <w:r>
-        <w:t xml:space="preserve">, </w:t>
-      </w:r>
-      <w:r>
-        <w:rPr>
-          <w:b/>
-          <w:bCs/>
-        </w:rPr>
-        <w:t>(2 done)</w:t>
+          <w:sz w:val="36"/>
+          <w:szCs w:val="36"/>
+        </w:rPr>
+      </w:pPr>
+      <w:r>
+        <w:t>- Plan making a new weapon and optimizing the process:</w:t>
+      </w:r>
+      <w:r>
+        <w:br/>
       </w:r>
       <w:r>
         <w:t xml:space="preserve"> </w:t>
       </w:r>
-    </w:p>
-    <w:p>
-      <w:pPr>
-        <w:pStyle w:val="ListParagraph"/>
-        <w:numPr>
-          <w:ilvl w:val="0"/>
-          <w:numId w:val="1"/>
-        </w:numPr>
-      </w:pPr>
-      <w:r>
-        <w:t>sprite, animations for enemies,</w:t>
-      </w:r>
-    </w:p>
-    <w:p/>
-    <w:p>
-      <w:r>
-        <w:t>-Effect for three different weapons:</w:t>
-      </w:r>
-    </w:p>
-    <w:p>
-      <w:pPr>
-        <w:rPr>
-          <w:b/>
-          <w:bCs/>
-        </w:rPr>
-      </w:pPr>
-      <w:r>
-        <w:t>-</w:t>
-      </w:r>
-      <w:proofErr w:type="spellStart"/>
-      <w:r>
-        <w:t>ShortBroadSword</w:t>
-      </w:r>
-      <w:proofErr w:type="spellEnd"/>
-      <w:r>
-        <w:t>: Short and thick Arc slash.</w:t>
-      </w:r>
-      <w:r>
-        <w:t xml:space="preserve"> </w:t>
-      </w:r>
-      <w:r>
-        <w:rPr>
-          <w:b/>
-          <w:bCs/>
-        </w:rPr>
-        <w:t>(done)</w:t>
-      </w:r>
-    </w:p>
-    <w:p>
-      <w:pPr>
-        <w:rPr>
-          <w:b/>
-          <w:bCs/>
-        </w:rPr>
-      </w:pPr>
-      <w:r>
-        <w:t>-</w:t>
-      </w:r>
-      <w:proofErr w:type="spellStart"/>
-      <w:r>
-        <w:t>SimpleSpear</w:t>
-      </w:r>
-      <w:proofErr w:type="spellEnd"/>
-      <w:r>
-        <w:t>: Powerful arrow tip Stab in a straight line.</w:t>
-      </w:r>
-      <w:r>
-        <w:t xml:space="preserve"> </w:t>
-      </w:r>
-      <w:r>
-        <w:rPr>
-          <w:b/>
-          <w:bCs/>
-        </w:rPr>
-        <w:t>(done)</w:t>
-      </w:r>
-    </w:p>
-    <w:p>
-      <w:r>
-        <w:t>-</w:t>
-      </w:r>
-      <w:proofErr w:type="spellStart"/>
-      <w:r>
-        <w:t>HeavyHammer</w:t>
-      </w:r>
-      <w:proofErr w:type="spellEnd"/>
-      <w:r>
-        <w:t xml:space="preserve">: From back to front with Circular Smash </w:t>
-      </w:r>
-      <w:r>
-        <w:t>effect.</w:t>
-      </w:r>
       <w:r>
         <w:br/>
       </w:r>
-    </w:p>
-    <w:p>
+      <w:r>
+        <w:br/>
+      </w:r>
       <w:r>
         <w:rPr>
           <w:b/>
@@ -262,119 +335,7 @@
           <w:szCs w:val="36"/>
           <w:u w:val="single"/>
         </w:rPr>
-        <w:t>In-Progress:</w:t>
-      </w:r>
-      <w:r>
-        <w:rPr>
-          <w:u w:val="single"/>
-        </w:rPr>
-        <w:br/>
-      </w:r>
-    </w:p>
-    <w:p>
-      <w:r>
-        <w:t>-Fix player character run animation legs,</w:t>
-      </w:r>
-      <w:r>
-        <w:t xml:space="preserve"> darken back one, make look less wonky.</w:t>
-      </w:r>
-      <w:r>
-        <w:br/>
-      </w:r>
-      <w:bookmarkStart w:id="0" w:name="_GoBack"/>
-      <w:bookmarkEnd w:id="0"/>
-      <w:r>
-        <w:br/>
-      </w:r>
-      <w:r>
-        <w:t xml:space="preserve">-Spear comments; </w:t>
-      </w:r>
-      <w:proofErr w:type="spellStart"/>
-      <w:r>
-        <w:t>atkchain</w:t>
-      </w:r>
-      <w:proofErr w:type="spellEnd"/>
-      <w:r>
-        <w:t xml:space="preserve"> 1&amp;2 </w:t>
-      </w:r>
-      <w:r>
-        <w:t>projectile</w:t>
-      </w:r>
-      <w:r>
-        <w:t>s</w:t>
-      </w:r>
-      <w:r>
-        <w:t xml:space="preserve"> too big and goes too far for regular attacks, make </w:t>
-      </w:r>
-      <w:proofErr w:type="gramStart"/>
-      <w:r>
-        <w:t>similar to</w:t>
-      </w:r>
-      <w:proofErr w:type="gramEnd"/>
-      <w:r>
-        <w:t xml:space="preserve"> swirl </w:t>
-      </w:r>
-      <w:proofErr w:type="spellStart"/>
-      <w:r>
-        <w:t>atk</w:t>
-      </w:r>
-      <w:r>
-        <w:t>chain</w:t>
-      </w:r>
-      <w:proofErr w:type="spellEnd"/>
-      <w:r>
-        <w:t xml:space="preserve"> projectile size but less range.</w:t>
-      </w:r>
-    </w:p>
-    <w:p>
-      <w:r>
-        <w:t>- For aiming purposes, transforms should be set at similar points on the player and on enemies, ex: between the feet, or in the middle of its shadow.</w:t>
-      </w:r>
-    </w:p>
-    <w:p>
-      <w:r>
-        <w:t>- Attack collider (prefab) is matched with its attack effect (sprite). Some attacks with effects that change overtime will need multiple collider prefabs, list format just like the Sprites.</w:t>
-      </w:r>
-    </w:p>
-    <w:p>
-      <w:pPr>
-        <w:rPr>
-          <w:u w:val="single"/>
-        </w:rPr>
-      </w:pPr>
-      <w:r>
-        <w:t>-Right click specials functionality.</w:t>
-      </w:r>
-      <w:r>
-        <w:rPr>
-          <w:u w:val="single"/>
-        </w:rPr>
-        <w:t xml:space="preserve"> </w:t>
-      </w:r>
-    </w:p>
-    <w:p>
-      <w:pPr>
-        <w:rPr>
-          <w:b/>
-          <w:bCs/>
-          <w:sz w:val="36"/>
-          <w:szCs w:val="36"/>
-        </w:rPr>
-      </w:pPr>
-      <w:r>
-        <w:t>- Plan making a new weapon and optimizing the process:</w:t>
-      </w:r>
-      <w:r>
-        <w:br/>
-      </w:r>
-      <w:r>
-        <w:t xml:space="preserve"> </w:t>
-      </w:r>
-      <w:r>
-        <w:br/>
-      </w:r>
-      <w:r>
-        <w:br/>
+        <w:t>Ideas</w:t>
       </w:r>
       <w:r>
         <w:rPr>
@@ -384,24 +345,14 @@
           <w:szCs w:val="36"/>
           <w:u w:val="single"/>
         </w:rPr>
-        <w:t>Ideas</w:t>
-      </w:r>
+        <w:t>:</w:t>
+      </w:r>
+    </w:p>
+    <w:p>
       <w:r>
         <w:rPr>
           <w:b/>
           <w:bCs/>
-          <w:sz w:val="36"/>
-          <w:szCs w:val="36"/>
-          <w:u w:val="single"/>
-        </w:rPr>
-        <w:t>:</w:t>
-      </w:r>
-    </w:p>
-    <w:p>
-      <w:r>
-        <w:rPr>
-          <w:b/>
-          <w:bCs/>
         </w:rPr>
         <w:t>Collision Check pool;</w:t>
       </w:r>
@@ -412,15 +363,7 @@
         <w:t xml:space="preserve">pool objects for detection hits, storing hit colliders, executing custom functions based on tag hit. </w:t>
       </w:r>
       <w:r>
-        <w:t xml:space="preserve">Could try to have the custom functions on the collision </w:t>
-      </w:r>
-      <w:proofErr w:type="gramStart"/>
-      <w:r>
-        <w:t>requester(</w:t>
-      </w:r>
-      <w:proofErr w:type="gramEnd"/>
-      <w:r>
-        <w:t>ex:</w:t>
+        <w:t>Could try to have the custom functions on the collision requester(ex:</w:t>
       </w:r>
       <w:r>
         <w:t xml:space="preserve"> </w:t>
@@ -432,17 +375,17 @@
         <w:t xml:space="preserve"> attacking</w:t>
       </w:r>
       <w:r>
-        <w:t>) and feed that into the collision check</w:t>
+        <w:t xml:space="preserve">) </w:t>
+      </w:r>
+      <w:r>
+        <w:lastRenderedPageBreak/>
+        <w:t>and feed that into the collision check</w:t>
       </w:r>
       <w:r>
         <w:t xml:space="preserve"> request</w:t>
       </w:r>
       <w:r>
-        <w:t xml:space="preserve">; tag list, custom function list (for what to do on tag </w:t>
-      </w:r>
-      <w:r>
-        <w:lastRenderedPageBreak/>
-        <w:t xml:space="preserve">collision), </w:t>
+        <w:t xml:space="preserve">; tag list, custom function list (for what to do on tag collision), </w:t>
       </w:r>
       <w:r>
         <w:t>etc.</w:t>
@@ -469,25 +412,12 @@
     </w:p>
     <w:p>
       <w:r>
-        <w:t xml:space="preserve">Reuse setup lists, a queue system would also allow the same lists to be reused for each room, enemy, </w:t>
-      </w:r>
-      <w:proofErr w:type="spellStart"/>
-      <w:r>
-        <w:t>etc</w:t>
-      </w:r>
-      <w:proofErr w:type="spellEnd"/>
-      <w:r>
-        <w:t>, setups.</w:t>
-      </w:r>
-    </w:p>
-    <w:p>
-      <w:proofErr w:type="gramStart"/>
-      <w:r>
-        <w:t>Monster spawn points,</w:t>
-      </w:r>
-      <w:proofErr w:type="gramEnd"/>
-      <w:r>
-        <w:t xml:space="preserve"> decide what monsters / combinations fits in the room.</w:t>
+        <w:t>Reuse setup lists, a queue system would also allow the same lists to be reused for each room, enemy, etc, setups.</w:t>
+      </w:r>
+    </w:p>
+    <w:p>
+      <w:r>
+        <w:t>Monster spawn points, decide what monsters / combinations fits in the room.</w:t>
       </w:r>
     </w:p>
     <w:p>
@@ -509,165 +439,36 @@
     <w:p/>
     <w:p>
       <w:r>
-        <w:t xml:space="preserve">Thought, what if some attack chains gave a short duration buff, it could give value to switching back and forth during a combo. Ex: Second chain attack on </w:t>
-      </w:r>
-      <w:proofErr w:type="spellStart"/>
-      <w:r>
-        <w:t>SimpleSpear</w:t>
-      </w:r>
-      <w:proofErr w:type="spellEnd"/>
-      <w:r>
-        <w:t xml:space="preserve"> gives a short buff to </w:t>
-      </w:r>
-      <w:proofErr w:type="spellStart"/>
-      <w:r>
-        <w:t>debuff</w:t>
-      </w:r>
-      <w:proofErr w:type="spellEnd"/>
-      <w:r>
-        <w:t xml:space="preserve"> duration (stun, slow, root, etc.) Third chain attack on </w:t>
-      </w:r>
-      <w:proofErr w:type="spellStart"/>
-      <w:r>
-        <w:t>HeavyHammer</w:t>
-      </w:r>
-      <w:proofErr w:type="spellEnd"/>
-      <w:r>
-        <w:t xml:space="preserve"> smashes the ground and leaves a tremor, slowing enemies. Doing the second chain attack on a </w:t>
-      </w:r>
-      <w:proofErr w:type="spellStart"/>
-      <w:r>
-        <w:t>SimpleSpear</w:t>
-      </w:r>
-      <w:proofErr w:type="spellEnd"/>
-      <w:r>
-        <w:t xml:space="preserve"> before hitting the third chain attack tremor from the </w:t>
-      </w:r>
-      <w:proofErr w:type="spellStart"/>
-      <w:r>
-        <w:t>HeavyHammer</w:t>
-      </w:r>
-      <w:proofErr w:type="spellEnd"/>
-      <w:r>
-        <w:t xml:space="preserve"> could increase its duration, which leads to an easier time dealing with the enemies affected.</w:t>
+        <w:t>Thought, what if some attack chains gave a short duration buff, it could give value to switching back and forth during a combo. Ex: Second chain attack on SimpleSpear gives a short buff to debuff duration (stun, slow, root, etc.) Third chain attack on HeavyHammer smashes the ground and leaves a tremor, slowing enemies. Doing the second chain attack on a SimpleSpear before hitting the third chain attack tremor from the HeavyHammer could increase its duration, which leads to an easier time dealing with the enemies affected.</w:t>
       </w:r>
     </w:p>
     <w:p/>
     <w:p>
       <w:r>
-        <w:t xml:space="preserve">^Thought, what if the player can have 3 weapons. It could enable the use of 2 weapons for control and 1 for pure damage dealing. After the previous </w:t>
-      </w:r>
-      <w:proofErr w:type="spellStart"/>
-      <w:r>
-        <w:t>SimplerSpear</w:t>
-      </w:r>
-      <w:proofErr w:type="spellEnd"/>
-      <w:r>
-        <w:t>/</w:t>
-      </w:r>
-      <w:proofErr w:type="spellStart"/>
-      <w:r>
-        <w:t>HeavyHammer</w:t>
-      </w:r>
-      <w:proofErr w:type="spellEnd"/>
-      <w:r>
-        <w:t xml:space="preserve"> combo example the player could switch it his third weapon and deal damage safely.</w:t>
+        <w:t>^Thought, what if the player can have 3 weapons. It could enable the use of 2 weapons for control and 1 for pure damage dealing. After the previous SimplerSpear/HeavyHammer combo example the player could switch it his third weapon and deal damage safely.</w:t>
       </w:r>
     </w:p>
     <w:p/>
     <w:p>
       <w:r>
-        <w:t xml:space="preserve">^Thought, instead of swapping weapon what if the player held a key to enable his secondary and </w:t>
-      </w:r>
-      <w:proofErr w:type="spellStart"/>
-      <w:r>
-        <w:t>thirciary</w:t>
-      </w:r>
-      <w:proofErr w:type="spellEnd"/>
-      <w:r>
-        <w:t xml:space="preserve"> weapons.</w:t>
+        <w:t>^Thought, instead of swapping weapon what if the player held a key to enable his secondary and thirciary weapons.</w:t>
       </w:r>
     </w:p>
     <w:p/>
     <w:p>
       <w:r>
-        <w:t xml:space="preserve">^Thought, what if the player can customize his chain attacks by </w:t>
-      </w:r>
-      <w:proofErr w:type="spellStart"/>
-      <w:r>
-        <w:t>chosing</w:t>
-      </w:r>
-      <w:proofErr w:type="spellEnd"/>
-      <w:r>
-        <w:t xml:space="preserve"> between the chain attacks of X different weapons.</w:t>
+        <w:t>^Thought, what if the player can customize his chain attacks by chosing between the chain attacks of X different weapons.</w:t>
       </w:r>
     </w:p>
     <w:p/>
     <w:p>
       <w:r>
-        <w:lastRenderedPageBreak/>
-        <w:t xml:space="preserve">^Thought, what if weapon right clicks were a different chain attacks (maybe </w:t>
-      </w:r>
-      <w:proofErr w:type="spellStart"/>
-      <w:r>
-        <w:t>jsut</w:t>
-      </w:r>
-      <w:proofErr w:type="spellEnd"/>
-      <w:r>
-        <w:t xml:space="preserve"> some weapons), maybe a heavier version, and a different key could be the weapons special. The player could left / right click to combo his chain attacks + swap weapon for further </w:t>
-      </w:r>
-      <w:proofErr w:type="spellStart"/>
-      <w:r>
-        <w:t>comboing</w:t>
-      </w:r>
-      <w:proofErr w:type="spellEnd"/>
-      <w:r>
-        <w:t xml:space="preserve"> </w:t>
-      </w:r>
-      <w:proofErr w:type="spellStart"/>
-      <w:r>
-        <w:t>essentialy</w:t>
-      </w:r>
-      <w:proofErr w:type="spellEnd"/>
-      <w:r>
-        <w:t xml:space="preserve"> giving them a choice between 4 attacks for each chain, letting more </w:t>
-      </w:r>
-      <w:proofErr w:type="spellStart"/>
-      <w:r>
-        <w:t>commited</w:t>
-      </w:r>
-      <w:proofErr w:type="spellEnd"/>
-      <w:r>
-        <w:t xml:space="preserve"> players establish their own combo by </w:t>
-      </w:r>
-      <w:proofErr w:type="spellStart"/>
-      <w:r>
-        <w:t>chosing</w:t>
-      </w:r>
-      <w:proofErr w:type="spellEnd"/>
-      <w:r>
-        <w:t xml:space="preserve"> which chain attacks work well together of what weapon, the weapons special abilities could also come into play. </w:t>
-      </w:r>
-    </w:p>
-    <w:p>
-      <w:r>
-        <w:t xml:space="preserve">This would give players a great level of customization on how they approach fights and how they theory craft weapon combos. the downside of this could be the complexity, it could appear too complicated leading players to just use one </w:t>
-      </w:r>
-      <w:proofErr w:type="gramStart"/>
-      <w:r>
-        <w:t>weapon..</w:t>
-      </w:r>
-      <w:proofErr w:type="gramEnd"/>
-      <w:r>
-        <w:t xml:space="preserve"> A decent advantage should be given for swapping weapons during combos, damage </w:t>
-      </w:r>
-      <w:proofErr w:type="gramStart"/>
-      <w:r>
-        <w:t>boost?</w:t>
-      </w:r>
-      <w:proofErr w:type="gramEnd"/>
-      <w:r>
-        <w:t xml:space="preserve"> Should weapons have their own Swap Bonuses? Swapping to the heavy hammer during a combo makes its next attack a guaranteed stun for example.</w:t>
+        <w:t xml:space="preserve">^Thought, what if weapon right clicks were a different chain attacks (maybe jsut some weapons), maybe a heavier version, and a different key could be the weapons special. The player could left / right click to combo his chain attacks + swap weapon for further comboing essentialy giving them a choice between 4 attacks for each chain, letting more commited players establish their own combo by chosing which chain attacks work well together of what weapon, the weapons special abilities could also come into play. </w:t>
+      </w:r>
+    </w:p>
+    <w:p>
+      <w:r>
+        <w:t>This would give players a great level of customization on how they approach fights and how they theory craft weapon combos. the downside of this could be the complexity, it could appear too complicated leading players to just use one weapon.. A decent advantage should be given for swapping weapons during combos, damage boost? Should weapons have their own Swap Bonuses? Swapping to the heavy hammer during a combo makes its next attack a guaranteed stun for example.</w:t>
       </w:r>
     </w:p>
     <w:sectPr>
@@ -897,6 +698,7 @@
     <w:lsdException w:name="HTML Sample" w:semiHidden="1" w:unhideWhenUsed="1"/>
     <w:lsdException w:name="HTML Typewriter" w:semiHidden="1" w:unhideWhenUsed="1"/>
     <w:lsdException w:name="HTML Variable" w:semiHidden="1" w:unhideWhenUsed="1"/>
+    <w:lsdException w:name="Normal Table" w:semiHidden="1" w:unhideWhenUsed="1"/>
     <w:lsdException w:name="annotation subject" w:semiHidden="1" w:unhideWhenUsed="1"/>
     <w:lsdException w:name="No List" w:semiHidden="1" w:unhideWhenUsed="1"/>
     <w:lsdException w:name="Outline List 1" w:semiHidden="1" w:unhideWhenUsed="1"/>
@@ -942,9 +744,11 @@
     <w:lsdException w:name="Table Subtle 1" w:semiHidden="1" w:unhideWhenUsed="1"/>
     <w:lsdException w:name="Table Subtle 2" w:semiHidden="1" w:unhideWhenUsed="1"/>
     <w:lsdException w:name="Table Web 1" w:semiHidden="1" w:unhideWhenUsed="1"/>
+    <w:lsdException w:name="Table Web 2" w:semiHidden="1" w:unhideWhenUsed="1"/>
     <w:lsdException w:name="Table Web 3" w:semiHidden="1" w:unhideWhenUsed="1"/>
     <w:lsdException w:name="Balloon Text" w:semiHidden="1" w:unhideWhenUsed="1"/>
     <w:lsdException w:name="Table Grid" w:uiPriority="39"/>
+    <w:lsdException w:name="Table Theme" w:semiHidden="1" w:unhideWhenUsed="1"/>
     <w:lsdException w:name="Placeholder Text" w:semiHidden="1"/>
     <w:lsdException w:name="No Spacing" w:uiPriority="1" w:qFormat="1"/>
     <w:lsdException w:name="Light Shading" w:uiPriority="60"/>

</xml_diff>

<commit_message>
X- Mini death screen, camera motions start
</commit_message>
<xml_diff>
--- a/_Stuff/Playtest Plan.docx
+++ b/_Stuff/Playtest Plan.docx
@@ -44,7 +44,22 @@
         </w:numPr>
       </w:pPr>
       <w:r>
-        <w:t>damage fx, flash, hit stop,</w:t>
+        <w:rPr>
+          <w:strike/>
+        </w:rPr>
+        <w:t>damage fx</w:t>
+      </w:r>
+      <w:r>
+        <w:t xml:space="preserve">, </w:t>
+      </w:r>
+      <w:r>
+        <w:rPr>
+          <w:strike/>
+        </w:rPr>
+        <w:t>hit stop</w:t>
+      </w:r>
+      <w:r>
+        <w:t>,</w:t>
       </w:r>
     </w:p>
     <w:p>
@@ -56,7 +71,19 @@
         </w:numPr>
       </w:pPr>
       <w:r>
-        <w:t>basic death, restart level,</w:t>
+        <w:rPr>
+          <w:strike/>
+        </w:rPr>
+        <w:t>basic death</w:t>
+      </w:r>
+      <w:r>
+        <w:t xml:space="preserve">, </w:t>
+      </w:r>
+      <w:r>
+        <w:rPr>
+          <w:strike/>
+        </w:rPr>
+        <w:t>restart level,</w:t>
       </w:r>
       <w:r>
         <w:t xml:space="preserve"> </w:t>
@@ -71,10 +98,19 @@
         </w:numPr>
       </w:pPr>
       <w:r>
-        <w:t>camera fixes/lerps,</w:t>
-      </w:r>
-      <w:r>
-        <w:t xml:space="preserve"> </w:t>
+        <w:rPr>
+          <w:strike/>
+        </w:rPr>
+        <w:t>camera fixes</w:t>
+      </w:r>
+      <w:r>
+        <w:t>/lerps</w:t>
+      </w:r>
+      <w:r>
+        <w:t>/</w:t>
+      </w:r>
+      <w:r>
+        <w:t>shake</w:t>
       </w:r>
     </w:p>
     <w:p>
@@ -125,7 +161,12 @@
         </w:numPr>
       </w:pPr>
       <w:r>
-        <w:t xml:space="preserve">2 to 3 different weapons, </w:t>
+        <w:t>2 to 3 different w</w:t>
+      </w:r>
+      <w:bookmarkStart w:id="0" w:name="_GoBack"/>
+      <w:bookmarkEnd w:id="0"/>
+      <w:r>
+        <w:t xml:space="preserve">eapons, </w:t>
       </w:r>
       <w:r>
         <w:rPr>
@@ -153,9 +194,6 @@
         </w:rPr>
         <w:t>(2 done)</w:t>
       </w:r>
-      <w:r>
-        <w:t xml:space="preserve"> </w:t>
-      </w:r>
     </w:p>
     <w:p>
       <w:pPr>
@@ -166,10 +204,20 @@
         </w:numPr>
       </w:pPr>
       <w:r>
-        <w:t>Tune up all visuals; animations, sprites, overall color tone, etc.</w:t>
-      </w:r>
-      <w:bookmarkStart w:id="0" w:name="_GoBack"/>
-      <w:bookmarkEnd w:id="0"/>
+        <w:t>Finish creating</w:t>
+      </w:r>
+      <w:r>
+        <w:t xml:space="preserve"> and t</w:t>
+      </w:r>
+      <w:r>
+        <w:t>un</w:t>
+      </w:r>
+      <w:r>
+        <w:t>ing</w:t>
+      </w:r>
+      <w:r>
+        <w:t xml:space="preserve"> up all visuals; animations, sprites, overall color tone, etc.</w:t>
+      </w:r>
     </w:p>
     <w:p/>
     <w:p>
@@ -185,7 +233,15 @@
         </w:rPr>
       </w:pPr>
       <w:r>
-        <w:t xml:space="preserve">-ShortBroadSword: Short and thick Arc slash. </w:t>
+        <w:t>-</w:t>
+      </w:r>
+      <w:proofErr w:type="spellStart"/>
+      <w:r>
+        <w:t>ShortBroadSword</w:t>
+      </w:r>
+      <w:proofErr w:type="spellEnd"/>
+      <w:r>
+        <w:t xml:space="preserve">: Short and thick Arc slash. </w:t>
       </w:r>
       <w:r>
         <w:rPr>
@@ -203,7 +259,15 @@
         </w:rPr>
       </w:pPr>
       <w:r>
-        <w:t xml:space="preserve">-SimpleSpear: Powerful arrow tip Stab in a straight line. </w:t>
+        <w:t>-</w:t>
+      </w:r>
+      <w:proofErr w:type="spellStart"/>
+      <w:r>
+        <w:t>SimpleSpear</w:t>
+      </w:r>
+      <w:proofErr w:type="spellEnd"/>
+      <w:r>
+        <w:t xml:space="preserve">: Powerful arrow tip Stab in a straight line. </w:t>
       </w:r>
       <w:r>
         <w:rPr>
@@ -215,7 +279,15 @@
     </w:p>
     <w:p>
       <w:r>
-        <w:t xml:space="preserve">-HeavyHammer: From back to front with Circular Smash </w:t>
+        <w:t>-</w:t>
+      </w:r>
+      <w:proofErr w:type="spellStart"/>
+      <w:r>
+        <w:t>HeavyHammer</w:t>
+      </w:r>
+      <w:proofErr w:type="spellEnd"/>
+      <w:r>
+        <w:t xml:space="preserve">: From back to front with Circular Smash </w:t>
       </w:r>
       <w:r>
         <w:t>effect.</w:t>
@@ -258,8 +330,13 @@
       <w:r>
         <w:t xml:space="preserve">-Spear comments; </w:t>
       </w:r>
-      <w:r>
-        <w:t xml:space="preserve">atkchain 1&amp;2 </w:t>
+      <w:proofErr w:type="spellStart"/>
+      <w:r>
+        <w:t>atkchain</w:t>
+      </w:r>
+      <w:proofErr w:type="spellEnd"/>
+      <w:r>
+        <w:t xml:space="preserve"> 1&amp;2 </w:t>
       </w:r>
       <w:r>
         <w:t>projectile</w:t>
@@ -268,11 +345,24 @@
         <w:t>s</w:t>
       </w:r>
       <w:r>
-        <w:t xml:space="preserve"> too big and goes too far for regular attacks, make similar to swirl atk</w:t>
+        <w:t xml:space="preserve"> too big and goes too far for regular attacks, make </w:t>
+      </w:r>
+      <w:proofErr w:type="gramStart"/>
+      <w:r>
+        <w:t>similar to</w:t>
+      </w:r>
+      <w:proofErr w:type="gramEnd"/>
+      <w:r>
+        <w:t xml:space="preserve"> swirl </w:t>
+      </w:r>
+      <w:proofErr w:type="spellStart"/>
+      <w:r>
+        <w:t>atk</w:t>
       </w:r>
       <w:r>
         <w:t>chain</w:t>
       </w:r>
+      <w:proofErr w:type="spellEnd"/>
       <w:r>
         <w:t xml:space="preserve"> projectile size but less range.</w:t>
       </w:r>
@@ -363,7 +453,15 @@
         <w:t xml:space="preserve">pool objects for detection hits, storing hit colliders, executing custom functions based on tag hit. </w:t>
       </w:r>
       <w:r>
-        <w:t>Could try to have the custom functions on the collision requester(ex:</w:t>
+        <w:t xml:space="preserve">Could try to have the custom functions on the collision </w:t>
+      </w:r>
+      <w:proofErr w:type="gramStart"/>
+      <w:r>
+        <w:t>requester(</w:t>
+      </w:r>
+      <w:proofErr w:type="gramEnd"/>
+      <w:r>
+        <w:t>ex:</w:t>
       </w:r>
       <w:r>
         <w:t xml:space="preserve"> </w:t>
@@ -412,12 +510,25 @@
     </w:p>
     <w:p>
       <w:r>
-        <w:t>Reuse setup lists, a queue system would also allow the same lists to be reused for each room, enemy, etc, setups.</w:t>
-      </w:r>
-    </w:p>
-    <w:p>
-      <w:r>
-        <w:t>Monster spawn points, decide what monsters / combinations fits in the room.</w:t>
+        <w:t xml:space="preserve">Reuse setup lists, a queue system would also allow the same lists to be reused for each room, enemy, </w:t>
+      </w:r>
+      <w:proofErr w:type="spellStart"/>
+      <w:r>
+        <w:t>etc</w:t>
+      </w:r>
+      <w:proofErr w:type="spellEnd"/>
+      <w:r>
+        <w:t>, setups.</w:t>
+      </w:r>
+    </w:p>
+    <w:p>
+      <w:proofErr w:type="gramStart"/>
+      <w:r>
+        <w:t>Monster spawn points,</w:t>
+      </w:r>
+      <w:proofErr w:type="gramEnd"/>
+      <w:r>
+        <w:t xml:space="preserve"> decide what monsters / combinations fits in the room.</w:t>
       </w:r>
     </w:p>
     <w:p>
@@ -439,36 +550,164 @@
     <w:p/>
     <w:p>
       <w:r>
-        <w:t>Thought, what if some attack chains gave a short duration buff, it could give value to switching back and forth during a combo. Ex: Second chain attack on SimpleSpear gives a short buff to debuff duration (stun, slow, root, etc.) Third chain attack on HeavyHammer smashes the ground and leaves a tremor, slowing enemies. Doing the second chain attack on a SimpleSpear before hitting the third chain attack tremor from the HeavyHammer could increase its duration, which leads to an easier time dealing with the enemies affected.</w:t>
+        <w:t xml:space="preserve">Thought, what if some attack chains gave a short duration buff, it could give value to switching back and forth during a combo. Ex: Second chain attack on </w:t>
+      </w:r>
+      <w:proofErr w:type="spellStart"/>
+      <w:r>
+        <w:t>SimpleSpear</w:t>
+      </w:r>
+      <w:proofErr w:type="spellEnd"/>
+      <w:r>
+        <w:t xml:space="preserve"> gives a short buff to </w:t>
+      </w:r>
+      <w:proofErr w:type="spellStart"/>
+      <w:r>
+        <w:t>debuff</w:t>
+      </w:r>
+      <w:proofErr w:type="spellEnd"/>
+      <w:r>
+        <w:t xml:space="preserve"> duration (stun, slow, root, etc.) Third chain attack on </w:t>
+      </w:r>
+      <w:proofErr w:type="spellStart"/>
+      <w:r>
+        <w:t>HeavyHammer</w:t>
+      </w:r>
+      <w:proofErr w:type="spellEnd"/>
+      <w:r>
+        <w:t xml:space="preserve"> smashes the ground and leaves a tremor, slowing enemies. Doing the second chain attack on a </w:t>
+      </w:r>
+      <w:proofErr w:type="spellStart"/>
+      <w:r>
+        <w:t>SimpleSpear</w:t>
+      </w:r>
+      <w:proofErr w:type="spellEnd"/>
+      <w:r>
+        <w:t xml:space="preserve"> before hitting the third chain attack tremor from the </w:t>
+      </w:r>
+      <w:proofErr w:type="spellStart"/>
+      <w:r>
+        <w:t>HeavyHammer</w:t>
+      </w:r>
+      <w:proofErr w:type="spellEnd"/>
+      <w:r>
+        <w:t xml:space="preserve"> could increase its duration, which leads to an easier time dealing with the enemies affected.</w:t>
       </w:r>
     </w:p>
     <w:p/>
     <w:p>
       <w:r>
-        <w:t>^Thought, what if the player can have 3 weapons. It could enable the use of 2 weapons for control and 1 for pure damage dealing. After the previous SimplerSpear/HeavyHammer combo example the player could switch it his third weapon and deal damage safely.</w:t>
+        <w:t xml:space="preserve">^Thought, what if the player can have 3 weapons. It could enable the use of 2 weapons for control and 1 for pure damage dealing. After the previous </w:t>
+      </w:r>
+      <w:proofErr w:type="spellStart"/>
+      <w:r>
+        <w:t>SimplerSpear</w:t>
+      </w:r>
+      <w:proofErr w:type="spellEnd"/>
+      <w:r>
+        <w:t>/</w:t>
+      </w:r>
+      <w:proofErr w:type="spellStart"/>
+      <w:r>
+        <w:t>HeavyHammer</w:t>
+      </w:r>
+      <w:proofErr w:type="spellEnd"/>
+      <w:r>
+        <w:t xml:space="preserve"> combo example the player could switch it his third weapon and deal damage safely.</w:t>
       </w:r>
     </w:p>
     <w:p/>
     <w:p>
       <w:r>
-        <w:t>^Thought, instead of swapping weapon what if the player held a key to enable his secondary and thirciary weapons.</w:t>
+        <w:t xml:space="preserve">^Thought, instead of swapping weapon what if the player held a key to enable his secondary and </w:t>
+      </w:r>
+      <w:proofErr w:type="spellStart"/>
+      <w:r>
+        <w:t>thirciary</w:t>
+      </w:r>
+      <w:proofErr w:type="spellEnd"/>
+      <w:r>
+        <w:t xml:space="preserve"> weapons.</w:t>
       </w:r>
     </w:p>
     <w:p/>
     <w:p>
       <w:r>
-        <w:t>^Thought, what if the player can customize his chain attacks by chosing between the chain attacks of X different weapons.</w:t>
+        <w:t xml:space="preserve">^Thought, what if the player can customize his chain attacks by </w:t>
+      </w:r>
+      <w:proofErr w:type="spellStart"/>
+      <w:r>
+        <w:t>chosing</w:t>
+      </w:r>
+      <w:proofErr w:type="spellEnd"/>
+      <w:r>
+        <w:t xml:space="preserve"> between the chain attacks of X different weapons.</w:t>
       </w:r>
     </w:p>
     <w:p/>
     <w:p>
       <w:r>
-        <w:t xml:space="preserve">^Thought, what if weapon right clicks were a different chain attacks (maybe jsut some weapons), maybe a heavier version, and a different key could be the weapons special. The player could left / right click to combo his chain attacks + swap weapon for further comboing essentialy giving them a choice between 4 attacks for each chain, letting more commited players establish their own combo by chosing which chain attacks work well together of what weapon, the weapons special abilities could also come into play. </w:t>
-      </w:r>
-    </w:p>
-    <w:p>
-      <w:r>
-        <w:t>This would give players a great level of customization on how they approach fights and how they theory craft weapon combos. the downside of this could be the complexity, it could appear too complicated leading players to just use one weapon.. A decent advantage should be given for swapping weapons during combos, damage boost? Should weapons have their own Swap Bonuses? Swapping to the heavy hammer during a combo makes its next attack a guaranteed stun for example.</w:t>
+        <w:t xml:space="preserve">^Thought, what if weapon right clicks were a different chain attacks (maybe </w:t>
+      </w:r>
+      <w:proofErr w:type="spellStart"/>
+      <w:r>
+        <w:t>jsut</w:t>
+      </w:r>
+      <w:proofErr w:type="spellEnd"/>
+      <w:r>
+        <w:t xml:space="preserve"> some weapons), maybe a heavier version, and a different key could be the weapons special. The player could left / right click to combo his chain attacks + swap weapon for further </w:t>
+      </w:r>
+      <w:proofErr w:type="spellStart"/>
+      <w:r>
+        <w:t>comboing</w:t>
+      </w:r>
+      <w:proofErr w:type="spellEnd"/>
+      <w:r>
+        <w:t xml:space="preserve"> </w:t>
+      </w:r>
+      <w:proofErr w:type="spellStart"/>
+      <w:r>
+        <w:t>essentialy</w:t>
+      </w:r>
+      <w:proofErr w:type="spellEnd"/>
+      <w:r>
+        <w:t xml:space="preserve"> giving them a choice between 4 attacks for each chain, letting more </w:t>
+      </w:r>
+      <w:proofErr w:type="spellStart"/>
+      <w:r>
+        <w:t>commited</w:t>
+      </w:r>
+      <w:proofErr w:type="spellEnd"/>
+      <w:r>
+        <w:t xml:space="preserve"> players establish their own combo by </w:t>
+      </w:r>
+      <w:proofErr w:type="spellStart"/>
+      <w:r>
+        <w:t>chosing</w:t>
+      </w:r>
+      <w:proofErr w:type="spellEnd"/>
+      <w:r>
+        <w:t xml:space="preserve"> which chain attacks work well together of what weapon, the weapons special abilities could also come into play. </w:t>
+      </w:r>
+    </w:p>
+    <w:p>
+      <w:r>
+        <w:t xml:space="preserve">This would give players a great level of customization on how they approach fights and how they theory craft weapon combos. the downside of this could be the complexity, it could appear too complicated leading players to just use one </w:t>
+      </w:r>
+      <w:proofErr w:type="gramStart"/>
+      <w:r>
+        <w:t>weapon..</w:t>
+      </w:r>
+      <w:proofErr w:type="gramEnd"/>
+      <w:r>
+        <w:t xml:space="preserve"> A decent advantage should be given for swapping weapons during combos, damage </w:t>
+      </w:r>
+      <w:proofErr w:type="gramStart"/>
+      <w:r>
+        <w:t>boost?</w:t>
+      </w:r>
+      <w:proofErr w:type="gramEnd"/>
+      <w:r>
+        <w:t xml:space="preserve"> Should weapons have their own Swap Bonuses? Swapping to the heavy hammer during a combo makes its next attack a guaranteed stun for example.</w:t>
       </w:r>
     </w:p>
     <w:sectPr>

</xml_diff>

<commit_message>
X- Skeleton archer visual implementations
</commit_message>
<xml_diff>
--- a/_Stuff/Playtest Plan.docx
+++ b/_Stuff/Playtest Plan.docx
@@ -597,77 +597,167 @@
       <w:r>
         <w:t xml:space="preserve"> (try walk cycle frame 6)</w:t>
       </w:r>
+    </w:p>
+    <w:p>
+      <w:pPr>
+        <w:pStyle w:val="ListParagraph"/>
+        <w:numPr>
+          <w:ilvl w:val="0"/>
+          <w:numId w:val="5"/>
+        </w:numPr>
+      </w:pPr>
+      <w:r>
+        <w:t>Bow Shooting</w:t>
+      </w:r>
+      <w:r>
+        <w:t xml:space="preserve"> X</w:t>
+      </w:r>
+    </w:p>
+    <w:p>
+      <w:pPr>
+        <w:pStyle w:val="ListParagraph"/>
+        <w:numPr>
+          <w:ilvl w:val="0"/>
+          <w:numId w:val="5"/>
+        </w:numPr>
+      </w:pPr>
+      <w:r>
+        <w:t xml:space="preserve">Arrow </w:t>
+      </w:r>
+      <w:r>
+        <w:t>Charge</w:t>
+      </w:r>
+      <w:r>
+        <w:t xml:space="preserve"> X</w:t>
+      </w:r>
+    </w:p>
+    <w:p>
+      <w:pPr>
+        <w:pStyle w:val="ListParagraph"/>
+        <w:numPr>
+          <w:ilvl w:val="0"/>
+          <w:numId w:val="5"/>
+        </w:numPr>
+      </w:pPr>
+      <w:r>
+        <w:t>Arrow Projectile</w:t>
+      </w:r>
+      <w:r>
+        <w:t xml:space="preserve"> X</w:t>
+      </w:r>
+    </w:p>
+    <w:p>
+      <w:r>
+        <w:rPr>
+          <w:b/>
+          <w:sz w:val="32"/>
+        </w:rPr>
+        <w:t>2 Tasks per week list and present every Thursday!</w:t>
+      </w:r>
+      <w:r>
+        <w:br/>
+      </w:r>
       <w:bookmarkStart w:id="0" w:name="_GoBack"/>
       <w:bookmarkEnd w:id="0"/>
     </w:p>
     <w:p>
-      <w:pPr>
-        <w:pStyle w:val="ListParagraph"/>
-        <w:numPr>
-          <w:ilvl w:val="0"/>
-          <w:numId w:val="5"/>
-        </w:numPr>
-      </w:pPr>
-      <w:r>
-        <w:t>Bow Shooting</w:t>
-      </w:r>
-      <w:r>
-        <w:t xml:space="preserve"> X</w:t>
-      </w:r>
-    </w:p>
-    <w:p>
-      <w:pPr>
-        <w:pStyle w:val="ListParagraph"/>
-        <w:numPr>
-          <w:ilvl w:val="0"/>
-          <w:numId w:val="5"/>
-        </w:numPr>
-      </w:pPr>
-      <w:r>
-        <w:t xml:space="preserve">Arrow </w:t>
-      </w:r>
-      <w:r>
-        <w:t>Charge</w:t>
-      </w:r>
-      <w:r>
-        <w:t xml:space="preserve"> X</w:t>
-      </w:r>
-    </w:p>
-    <w:p>
-      <w:pPr>
-        <w:pStyle w:val="ListParagraph"/>
-        <w:numPr>
-          <w:ilvl w:val="0"/>
-          <w:numId w:val="5"/>
-        </w:numPr>
-      </w:pPr>
-      <w:r>
-        <w:t>Arrow Projectile</w:t>
-      </w:r>
-      <w:r>
-        <w:t xml:space="preserve"> X</w:t>
-      </w:r>
-    </w:p>
-    <w:p>
-      <w:r>
-        <w:rPr>
-          <w:b/>
-          <w:sz w:val="32"/>
-        </w:rPr>
-        <w:t>2 Tasks per week list and present every Thursday!</w:t>
-      </w:r>
-      <w:r>
-        <w:br/>
-      </w:r>
-    </w:p>
-    <w:p>
-      <w:r>
-        <w:t>Week 1: Aug 27 &gt; Sept 3</w:t>
-      </w:r>
-      <w:r>
-        <w:t xml:space="preserve"> = Archer Animations</w:t>
-      </w:r>
-    </w:p>
+      <w:r>
+        <w:t xml:space="preserve">Week 1: Aug 27 &gt; Sept </w:t>
+      </w:r>
+      <w:r>
+        <w:t>0</w:t>
+      </w:r>
+      <w:r>
+        <w:t>3</w:t>
+      </w:r>
+      <w:r>
+        <w:t xml:space="preserve"> = </w:t>
+      </w:r>
+      <w:r>
+        <w:rPr>
+          <w:strike/>
+        </w:rPr>
+        <w:t>Archer Animations</w:t>
+      </w:r>
+      <w:r>
+        <w:t xml:space="preserve"> &amp; </w:t>
+      </w:r>
+      <w:r>
+        <w:rPr>
+          <w:color w:val="FF0000"/>
+        </w:rPr>
+        <w:t>Integration</w:t>
+      </w:r>
+    </w:p>
+    <w:p>
+      <w:r>
+        <w:t xml:space="preserve">Week 2: Sept 04 &gt; Sept 10 = </w:t>
+      </w:r>
+      <w:r>
+        <w:rPr>
+          <w:strike/>
+          <w:color w:val="2F5496" w:themeColor="accent1" w:themeShade="BF"/>
+        </w:rPr>
+        <w:t>Integration</w:t>
+      </w:r>
+      <w:r>
+        <w:rPr>
+          <w:color w:val="2F5496" w:themeColor="accent1" w:themeShade="BF"/>
+        </w:rPr>
+        <w:t xml:space="preserve"> </w:t>
+      </w:r>
+      <w:r>
+        <w:t>&amp;</w:t>
+      </w:r>
+      <w:r>
+        <w:t xml:space="preserve"> </w:t>
+      </w:r>
+      <w:r>
+        <w:rPr>
+          <w:color w:val="FF0000"/>
+        </w:rPr>
+        <w:t>Level Environment Pass</w:t>
+      </w:r>
+      <w:r>
+        <w:t xml:space="preserve"> &amp; </w:t>
+      </w:r>
+      <w:r>
+        <w:rPr>
+          <w:color w:val="FF0000"/>
+        </w:rPr>
+        <w:t xml:space="preserve">Death Animations </w:t>
+      </w:r>
+      <w:r>
+        <w:t>(skeletons)</w:t>
+      </w:r>
+    </w:p>
+    <w:p>
+      <w:r>
+        <w:t xml:space="preserve">Week 2: Sept 11 &gt; Sept 17 = </w:t>
+      </w:r>
+      <w:r>
+        <w:rPr>
+          <w:color w:val="FF0000"/>
+        </w:rPr>
+        <w:t>Level Environment Pass</w:t>
+      </w:r>
+      <w:r>
+        <w:t xml:space="preserve"> &amp; </w:t>
+      </w:r>
+      <w:r>
+        <w:rPr>
+          <w:color w:val="FF0000"/>
+        </w:rPr>
+        <w:t xml:space="preserve">Death Animations </w:t>
+      </w:r>
+      <w:r>
+        <w:t>(skeletons)</w:t>
+      </w:r>
+      <w:r>
+        <w:t xml:space="preserve"> &amp; </w:t>
+      </w:r>
+    </w:p>
+    <w:p/>
     <w:sectPr>
       <w:pgSz w:w="12240" w:h="15840"/>
       <w:pgMar w:top="1440" w:right="1440" w:bottom="1440" w:left="1440" w:header="708" w:footer="708" w:gutter="0"/>
@@ -769,7 +859,7 @@
   <w:abstractNum w:abstractNumId="1">
     <w:nsid w:val="271D471B"/>
     <w:multiLevelType w:val="hybridMultilevel"/>
-    <w:tmpl w:val="152C8BEC"/>
+    <w:tmpl w:val="83DAE01A"/>
     <w:lvl w:ilvl="0" w:tplc="04090001">
       <w:start w:val="1"/>
       <w:numFmt w:val="bullet"/>
@@ -1927,7 +2017,7 @@
   <a:extraClrSchemeLst/>
   <a:extLst>
     <a:ext uri="{05A4C25C-085E-4340-85A3-A5531E510DB2}">
-      <thm15:themeFamily xmlns="" xmlns:thm15="http://schemas.microsoft.com/office/thememl/2012/main" name="Office Theme" id="{62F939B6-93AF-4DB8-9C6B-D6C7DFDC589F}" vid="{4A3C46E8-61CC-4603-A589-7422A47A8E4A}"/>
+      <thm15:themeFamily xmlns:thm15="http://schemas.microsoft.com/office/thememl/2012/main" xmlns="" name="Office Theme" id="{62F939B6-93AF-4DB8-9C6B-D6C7DFDC589F}" vid="{4A3C46E8-61CC-4603-A589-7422A47A8E4A}"/>
     </a:ext>
   </a:extLst>
 </a:theme>

</xml_diff>

<commit_message>
X- Enemy hit reactions
</commit_message>
<xml_diff>
--- a/_Stuff/Playtest Plan.docx
+++ b/_Stuff/Playtest Plan.docx
@@ -657,107 +657,194 @@
       <w:r>
         <w:br/>
       </w:r>
+    </w:p>
+    <w:p>
+      <w:r>
+        <w:t xml:space="preserve">Week 1: Aug 27 &gt; Sept </w:t>
+      </w:r>
+      <w:r>
+        <w:t>0</w:t>
+      </w:r>
+      <w:r>
+        <w:t>3</w:t>
+      </w:r>
+      <w:r>
+        <w:t xml:space="preserve"> = </w:t>
+      </w:r>
+      <w:r>
+        <w:rPr>
+          <w:strike/>
+        </w:rPr>
+        <w:t>Archer Animations</w:t>
+      </w:r>
+      <w:r>
+        <w:t xml:space="preserve"> &amp; </w:t>
+      </w:r>
+      <w:r>
+        <w:rPr>
+          <w:color w:val="FF0000"/>
+        </w:rPr>
+        <w:t>Integration</w:t>
+      </w:r>
+    </w:p>
+    <w:p>
+      <w:r>
+        <w:t xml:space="preserve">Week 2: Sept 04 &gt; Sept 10 = </w:t>
+      </w:r>
+      <w:r>
+        <w:rPr>
+          <w:strike/>
+          <w:color w:val="4472C4" w:themeColor="accent1"/>
+        </w:rPr>
+        <w:t>Integration</w:t>
+      </w:r>
+      <w:r>
+        <w:rPr>
+          <w:color w:val="2F5496" w:themeColor="accent1" w:themeShade="BF"/>
+        </w:rPr>
+        <w:t xml:space="preserve"> </w:t>
+      </w:r>
+      <w:r>
+        <w:t>&amp;</w:t>
+      </w:r>
+      <w:r>
+        <w:t xml:space="preserve"> </w:t>
+      </w:r>
+      <w:r>
+        <w:rPr>
+          <w:color w:val="FF0000"/>
+        </w:rPr>
+        <w:t>Level Environment Pass</w:t>
+      </w:r>
+      <w:r>
+        <w:t xml:space="preserve"> &amp; </w:t>
+      </w:r>
+      <w:r>
+        <w:rPr>
+          <w:color w:val="FF0000"/>
+        </w:rPr>
+        <w:t xml:space="preserve">Death Animations </w:t>
+      </w:r>
+      <w:r>
+        <w:t>(skeletons)</w:t>
+      </w:r>
+    </w:p>
+    <w:p>
+      <w:pPr>
+        <w:rPr>
+          <w:color w:val="FF0000"/>
+        </w:rPr>
+      </w:pPr>
+      <w:r>
+        <w:t xml:space="preserve">Week </w:t>
+      </w:r>
+      <w:r>
+        <w:t>3</w:t>
+      </w:r>
+      <w:r>
+        <w:t xml:space="preserve">: Sept 11 &gt; Sept 17 = </w:t>
+      </w:r>
+      <w:r>
+        <w:rPr>
+          <w:strike/>
+          <w:color w:val="4472C4" w:themeColor="accent1"/>
+        </w:rPr>
+        <w:t>Lev</w:t>
+      </w:r>
       <w:bookmarkStart w:id="0" w:name="_GoBack"/>
       <w:bookmarkEnd w:id="0"/>
-    </w:p>
-    <w:p>
-      <w:r>
-        <w:t xml:space="preserve">Week 1: Aug 27 &gt; Sept </w:t>
-      </w:r>
-      <w:r>
-        <w:t>0</w:t>
-      </w:r>
-      <w:r>
-        <w:t>3</w:t>
-      </w:r>
-      <w:r>
-        <w:t xml:space="preserve"> = </w:t>
-      </w:r>
       <w:r>
         <w:rPr>
           <w:strike/>
-        </w:rPr>
-        <w:t>Archer Animations</w:t>
-      </w:r>
-      <w:r>
-        <w:t xml:space="preserve"> &amp; </w:t>
+          <w:color w:val="4472C4" w:themeColor="accent1"/>
+        </w:rPr>
+        <w:t>el Environment Pass</w:t>
+      </w:r>
+      <w:r>
+        <w:rPr>
+          <w:color w:val="4472C4" w:themeColor="accent1"/>
+        </w:rPr>
+        <w:t xml:space="preserve"> </w:t>
+      </w:r>
+      <w:r>
+        <w:t xml:space="preserve">&amp; </w:t>
       </w:r>
       <w:r>
         <w:rPr>
           <w:color w:val="FF0000"/>
         </w:rPr>
-        <w:t>Integration</w:t>
-      </w:r>
-    </w:p>
-    <w:p>
-      <w:r>
-        <w:t xml:space="preserve">Week 2: Sept 04 &gt; Sept 10 = </w:t>
+        <w:t xml:space="preserve">Death Animations </w:t>
+      </w:r>
+      <w:r>
+        <w:t xml:space="preserve">(skeletons) </w:t>
+      </w:r>
+      <w:r>
+        <w:t>&gt; Changed to</w:t>
+      </w:r>
+      <w:r>
+        <w:t xml:space="preserve"> </w:t>
+      </w:r>
+      <w:r>
+        <w:rPr>
+          <w:color w:val="C00000"/>
+        </w:rPr>
+        <w:t xml:space="preserve">Hit React Animations </w:t>
+      </w:r>
+      <w:r>
+        <w:t>(skeletons)</w:t>
+      </w:r>
+    </w:p>
+    <w:p>
+      <w:pPr>
+        <w:rPr>
+          <w:color w:val="FF0000"/>
+        </w:rPr>
+      </w:pPr>
+      <w:r>
+        <w:t xml:space="preserve">Week </w:t>
+      </w:r>
+      <w:r>
+        <w:t>4</w:t>
+      </w:r>
+      <w:r>
+        <w:t>: Sept 1</w:t>
+      </w:r>
+      <w:r>
+        <w:t>8</w:t>
+      </w:r>
+      <w:r>
+        <w:t xml:space="preserve"> &gt; Sept </w:t>
+      </w:r>
+      <w:r>
+        <w:t>25</w:t>
+      </w:r>
+      <w:r>
+        <w:t xml:space="preserve"> </w:t>
       </w:r>
       <w:r>
         <w:rPr>
           <w:strike/>
-          <w:color w:val="2F5496" w:themeColor="accent1" w:themeShade="BF"/>
-        </w:rPr>
-        <w:t>Integration</w:t>
-      </w:r>
-      <w:r>
-        <w:rPr>
-          <w:color w:val="2F5496" w:themeColor="accent1" w:themeShade="BF"/>
+          <w:color w:val="FF0000"/>
+        </w:rPr>
+        <w:t xml:space="preserve">Hit React Animations </w:t>
+      </w:r>
+      <w:r>
+        <w:rPr>
+          <w:strike/>
+        </w:rPr>
+        <w:t>(skeletons)</w:t>
+      </w:r>
+      <w:r>
+        <w:rPr>
+          <w:strike/>
+          <w:color w:val="FF0000"/>
         </w:rPr>
         <w:t xml:space="preserve"> </w:t>
       </w:r>
       <w:r>
-        <w:t>&amp;</w:t>
-      </w:r>
-      <w:r>
-        <w:t xml:space="preserve"> </w:t>
-      </w:r>
-      <w:r>
-        <w:rPr>
-          <w:color w:val="FF0000"/>
-        </w:rPr>
-        <w:t>Level Environment Pass</w:t>
-      </w:r>
-      <w:r>
-        <w:t xml:space="preserve"> &amp; </w:t>
-      </w:r>
-      <w:r>
-        <w:rPr>
-          <w:color w:val="FF0000"/>
-        </w:rPr>
-        <w:t xml:space="preserve">Death Animations </w:t>
-      </w:r>
-      <w:r>
-        <w:t>(skeletons)</w:t>
-      </w:r>
-    </w:p>
-    <w:p>
-      <w:r>
-        <w:t xml:space="preserve">Week 2: Sept 11 &gt; Sept 17 = </w:t>
-      </w:r>
-      <w:r>
-        <w:rPr>
-          <w:color w:val="FF0000"/>
-        </w:rPr>
-        <w:t>Level Environment Pass</w:t>
-      </w:r>
-      <w:r>
-        <w:t xml:space="preserve"> &amp; </w:t>
-      </w:r>
-      <w:r>
-        <w:rPr>
-          <w:color w:val="FF0000"/>
-        </w:rPr>
-        <w:t xml:space="preserve">Death Animations </w:t>
-      </w:r>
-      <w:r>
-        <w:t>(skeletons)</w:t>
-      </w:r>
-      <w:r>
-        <w:t xml:space="preserve"> &amp; </w:t>
-      </w:r>
-    </w:p>
-    <w:p/>
+        <w:t>&amp; Level Edges &amp; Clutter Destruction</w:t>
+      </w:r>
+    </w:p>
     <w:sectPr>
       <w:pgSz w:w="12240" w:h="15840"/>
       <w:pgMar w:top="1440" w:right="1440" w:bottom="1440" w:left="1440" w:header="708" w:footer="708" w:gutter="0"/>
@@ -1489,7 +1576,6 @@
   <w:style w:type="character" w:default="1" w:styleId="DefaultParagraphFont">
     <w:name w:val="Default Paragraph Font"/>
     <w:uiPriority w:val="1"/>
-    <w:semiHidden/>
     <w:unhideWhenUsed/>
   </w:style>
   <w:style w:type="table" w:default="1" w:styleId="TableNormal">
@@ -1690,7 +1776,6 @@
   <w:style w:type="character" w:default="1" w:styleId="DefaultParagraphFont">
     <w:name w:val="Default Paragraph Font"/>
     <w:uiPriority w:val="1"/>
-    <w:semiHidden/>
     <w:unhideWhenUsed/>
   </w:style>
   <w:style w:type="table" w:default="1" w:styleId="TableNormal">
@@ -2017,7 +2102,7 @@
   <a:extraClrSchemeLst/>
   <a:extLst>
     <a:ext uri="{05A4C25C-085E-4340-85A3-A5531E510DB2}">
-      <thm15:themeFamily xmlns:thm15="http://schemas.microsoft.com/office/thememl/2012/main" xmlns="" name="Office Theme" id="{62F939B6-93AF-4DB8-9C6B-D6C7DFDC589F}" vid="{4A3C46E8-61CC-4603-A589-7422A47A8E4A}"/>
+      <thm15:themeFamily xmlns="" xmlns:thm15="http://schemas.microsoft.com/office/thememl/2012/main" name="Office Theme" id="{62F939B6-93AF-4DB8-9C6B-D6C7DFDC589F}" vid="{4A3C46E8-61CC-4603-A589-7422A47A8E4A}"/>
     </a:ext>
   </a:extLst>
 </a:theme>

</xml_diff>